<commit_message>
update the man and casperjs doc
</commit_message>
<xml_diff>
--- a/casperjs.docx
+++ b/casperjs.docx
@@ -106,6 +106,8 @@
           <w:lang w:val="en-US" w:eastAsia="zh-CN"/>
         </w:rPr>
       </w:pPr>
+      <w:bookmarkStart w:id="33" w:name="_GoBack"/>
+      <w:bookmarkEnd w:id="33"/>
     </w:p>
     <w:p>
       <w:pPr>
@@ -173,17 +175,6 @@
       </w:pPr>
       <w:r>
         <w:rPr>
-          <w:rFonts w:hint="eastAsia" w:eastAsia="黑体" w:cs="Times New Roman"/>
-          <w:b w:val="0"/>
-          <w:bCs w:val="0"/>
-          <w:sz w:val="24"/>
-          <w:szCs w:val="24"/>
-          <w:lang w:val="en-US" w:eastAsia="zh-CN"/>
-        </w:rPr>
-        <w:t>p</w:t>
-      </w:r>
-      <w:r>
-        <w:rPr>
           <w:rFonts w:hint="default" w:eastAsia="黑体" w:cs="Times New Roman"/>
           <w:b w:val="0"/>
           <w:bCs w:val="0"/>
@@ -191,7 +182,7 @@
           <w:szCs w:val="24"/>
           <w:lang w:val="en-US" w:eastAsia="zh-CN"/>
         </w:rPr>
-        <w:t>wns</w:t>
+        <w:t>swag</w:t>
       </w:r>
       <w:r>
         <w:rPr>
@@ -14767,7 +14758,6 @@
         </w:rPr>
       </w:pPr>
       <w:bookmarkStart w:id="17" w:name="_Toc8570"/>
-      <w:bookmarkStart w:id="33" w:name="_GoBack"/>
       <w:r>
         <w:rPr>
           <w:rFonts w:hint="eastAsia"/>
@@ -14777,7 +14767,6 @@
       </w:r>
       <w:bookmarkEnd w:id="17"/>
     </w:p>
-    <w:bookmarkEnd w:id="33"/>
     <w:p>
       <w:pPr>
         <w:pStyle w:val="4"/>
@@ -18932,6 +18921,18 @@
 
 <file path=word/numbering.xml><?xml version="1.0" encoding="utf-8"?>
 <w:numbering xmlns:wpc="http://schemas.microsoft.com/office/word/2010/wordprocessingCanvas" xmlns:mc="http://schemas.openxmlformats.org/markup-compatibility/2006" xmlns:o="urn:schemas-microsoft-com:office:office" xmlns:r="http://schemas.openxmlformats.org/officeDocument/2006/relationships" xmlns:m="http://schemas.openxmlformats.org/officeDocument/2006/math" xmlns:v="urn:schemas-microsoft-com:vml" xmlns:wp14="http://schemas.microsoft.com/office/word/2010/wordprocessingDrawing" xmlns:wp="http://schemas.openxmlformats.org/drawingml/2006/wordprocessingDrawing" xmlns:w10="urn:schemas-microsoft-com:office:word" xmlns:w="http://schemas.openxmlformats.org/wordprocessingml/2006/main" xmlns:w14="http://schemas.microsoft.com/office/word/2010/wordml" xmlns:wpg="http://schemas.microsoft.com/office/word/2010/wordprocessingGroup" xmlns:wpi="http://schemas.microsoft.com/office/word/2010/wordprocessingInk" xmlns:wne="http://schemas.microsoft.com/office/word/2006/wordml" xmlns:wps="http://schemas.microsoft.com/office/word/2010/wordprocessingShape" mc:Ignorable="w14 wp14">
+  <w:abstractNum w:abstractNumId="1449575906">
+    <w:nsid w:val="5666C5E2"/>
+    <w:multiLevelType w:val="singleLevel"/>
+    <w:tmpl w:val="5666C5E2"/>
+    <w:lvl w:ilvl="0" w:tentative="1">
+      <w:start w:val="1"/>
+      <w:numFmt w:val="decimal"/>
+      <w:suff w:val="nothing"/>
+      <w:lvlText w:val="（%1）"/>
+      <w:lvlJc w:val="left"/>
+    </w:lvl>
+  </w:abstractNum>
   <w:abstractNum w:abstractNumId="1449547381">
     <w:nsid w:val="56665675"/>
     <w:multiLevelType w:val="multilevel"/>
@@ -19073,18 +19074,6 @@
       <w:rPr>
         <w:rFonts w:hint="default"/>
       </w:rPr>
-    </w:lvl>
-  </w:abstractNum>
-  <w:abstractNum w:abstractNumId="1449575906">
-    <w:nsid w:val="5666C5E2"/>
-    <w:multiLevelType w:val="singleLevel"/>
-    <w:tmpl w:val="5666C5E2"/>
-    <w:lvl w:ilvl="0" w:tentative="1">
-      <w:start w:val="1"/>
-      <w:numFmt w:val="decimal"/>
-      <w:suff w:val="nothing"/>
-      <w:lvlText w:val="（%1）"/>
-      <w:lvlJc w:val="left"/>
     </w:lvl>
   </w:abstractNum>
   <w:num w:numId="1">
@@ -19125,15 +19114,15 @@
     <w:lsdException w:unhideWhenUsed="0" w:uiPriority="0" w:semiHidden="0" w:name="index 7"/>
     <w:lsdException w:unhideWhenUsed="0" w:uiPriority="0" w:semiHidden="0" w:name="index 8"/>
     <w:lsdException w:unhideWhenUsed="0" w:uiPriority="0" w:semiHidden="0" w:name="index 9"/>
-    <w:lsdException w:unhideWhenUsed="0" w:uiPriority="0" w:semiHidden="0" w:name="toc 1"/>
-    <w:lsdException w:unhideWhenUsed="0" w:uiPriority="0" w:semiHidden="0" w:name="toc 2"/>
+    <w:lsdException w:qFormat="1" w:unhideWhenUsed="0" w:uiPriority="0" w:semiHidden="0" w:name="toc 1"/>
+    <w:lsdException w:qFormat="1" w:unhideWhenUsed="0" w:uiPriority="0" w:semiHidden="0" w:name="toc 2"/>
     <w:lsdException w:unhideWhenUsed="0" w:uiPriority="0" w:semiHidden="0" w:name="toc 3"/>
     <w:lsdException w:unhideWhenUsed="0" w:uiPriority="0" w:semiHidden="0" w:name="toc 4"/>
-    <w:lsdException w:unhideWhenUsed="0" w:uiPriority="0" w:semiHidden="0" w:name="toc 5"/>
-    <w:lsdException w:unhideWhenUsed="0" w:uiPriority="0" w:semiHidden="0" w:name="toc 6"/>
-    <w:lsdException w:unhideWhenUsed="0" w:uiPriority="0" w:semiHidden="0" w:name="toc 7"/>
-    <w:lsdException w:unhideWhenUsed="0" w:uiPriority="0" w:semiHidden="0" w:name="toc 8"/>
-    <w:lsdException w:unhideWhenUsed="0" w:uiPriority="0" w:semiHidden="0" w:name="toc 9"/>
+    <w:lsdException w:qFormat="1" w:unhideWhenUsed="0" w:uiPriority="0" w:semiHidden="0" w:name="toc 5"/>
+    <w:lsdException w:qFormat="1" w:unhideWhenUsed="0" w:uiPriority="0" w:semiHidden="0" w:name="toc 6"/>
+    <w:lsdException w:qFormat="1" w:unhideWhenUsed="0" w:uiPriority="0" w:semiHidden="0" w:name="toc 7"/>
+    <w:lsdException w:qFormat="1" w:unhideWhenUsed="0" w:uiPriority="0" w:semiHidden="0" w:name="toc 8"/>
+    <w:lsdException w:qFormat="1" w:unhideWhenUsed="0" w:uiPriority="0" w:semiHidden="0" w:name="toc 9"/>
     <w:lsdException w:unhideWhenUsed="0" w:uiPriority="0" w:semiHidden="0" w:name="Normal Indent"/>
     <w:lsdException w:unhideWhenUsed="0" w:uiPriority="0" w:semiHidden="0" w:name="footnote text"/>
     <w:lsdException w:unhideWhenUsed="0" w:uiPriority="0" w:semiHidden="0" w:name="annotation text"/>
@@ -19497,6 +19486,7 @@
     <w:name w:val="toc 7"/>
     <w:basedOn w:val="1"/>
     <w:next w:val="1"/>
+    <w:qFormat/>
     <w:uiPriority w:val="0"/>
     <w:pPr>
       <w:ind w:left="2520" w:leftChars="1200"/>
@@ -19506,6 +19496,7 @@
     <w:name w:val="toc 5"/>
     <w:basedOn w:val="1"/>
     <w:next w:val="1"/>
+    <w:qFormat/>
     <w:uiPriority w:val="0"/>
     <w:pPr>
       <w:ind w:left="1680" w:leftChars="800"/>
@@ -19524,6 +19515,7 @@
     <w:name w:val="toc 8"/>
     <w:basedOn w:val="1"/>
     <w:next w:val="1"/>
+    <w:qFormat/>
     <w:uiPriority w:val="0"/>
     <w:pPr>
       <w:ind w:left="2940" w:leftChars="1400"/>
@@ -19533,6 +19525,7 @@
     <w:name w:val="toc 1"/>
     <w:basedOn w:val="1"/>
     <w:next w:val="1"/>
+    <w:qFormat/>
     <w:uiPriority w:val="0"/>
   </w:style>
   <w:style w:type="paragraph" w:styleId="11">
@@ -19548,6 +19541,7 @@
     <w:name w:val="toc 6"/>
     <w:basedOn w:val="1"/>
     <w:next w:val="1"/>
+    <w:qFormat/>
     <w:uiPriority w:val="0"/>
     <w:pPr>
       <w:ind w:left="2100" w:leftChars="1000"/>
@@ -19557,6 +19551,7 @@
     <w:name w:val="toc 2"/>
     <w:basedOn w:val="1"/>
     <w:next w:val="1"/>
+    <w:qFormat/>
     <w:uiPriority w:val="0"/>
     <w:pPr>
       <w:ind w:left="420" w:leftChars="200"/>
@@ -19566,6 +19561,7 @@
     <w:name w:val="toc 9"/>
     <w:basedOn w:val="1"/>
     <w:next w:val="1"/>
+    <w:qFormat/>
     <w:uiPriority w:val="0"/>
     <w:pPr>
       <w:ind w:left="3360" w:leftChars="1600"/>

</xml_diff>